<commit_message>
anaysis docx document modify
</commit_message>
<xml_diff>
--- a/Q1/q1.docx
+++ b/Q1/q1.docx
@@ -103,15 +103,7 @@
         <w:t>c</w:t>
       </w:r>
       <w:r>
-        <w:t xml:space="preserve">sv </w:t>
-      </w:r>
-      <w:proofErr w:type="gramStart"/>
-      <w:r>
-        <w:t>- &gt;</w:t>
-      </w:r>
-      <w:proofErr w:type="gramEnd"/>
-      <w:r>
-        <w:t xml:space="preserve"> 2022</w:t>
+        <w:t>sv - &gt; 2022</w:t>
       </w:r>
       <w:r>
         <w:rPr>
@@ -120,7 +112,58 @@
         <w:t>년 제주지역 월평균 기온</w:t>
       </w:r>
     </w:p>
-    <w:p/>
+    <w:p>
+      <w:r>
+        <w:rPr>
+          <w:rFonts w:hint="eastAsia"/>
+        </w:rPr>
+        <w:t xml:space="preserve">자료 출처 </w:t>
+      </w:r>
+      <w:r>
+        <w:t xml:space="preserve">: </w:t>
+      </w:r>
+      <w:hyperlink r:id="rId4" w:history="1">
+        <w:r>
+          <w:rPr>
+            <w:rStyle w:val="a3"/>
+          </w:rPr>
+          <w:t>기상자료개방포털 (kma.go.kr)</w:t>
+        </w:r>
+      </w:hyperlink>
+      <w:r>
+        <w:t xml:space="preserve"> </w:t>
+      </w:r>
+      <w:r>
+        <w:rPr>
+          <w:rFonts w:hint="eastAsia"/>
+        </w:rPr>
+        <w:t xml:space="preserve">기후통계분석 </w:t>
+      </w:r>
+      <w:r>
+        <w:t xml:space="preserve">-&gt; </w:t>
+      </w:r>
+      <w:r>
+        <w:rPr>
+          <w:rFonts w:hint="eastAsia"/>
+        </w:rPr>
+        <w:t>기온분석</w:t>
+      </w:r>
+      <w:r>
+        <w:rPr>
+          <w:rFonts w:hint="eastAsia"/>
+        </w:rPr>
+        <w:t xml:space="preserve"> </w:t>
+      </w:r>
+      <w:r>
+        <w:t>2022</w:t>
+      </w:r>
+      <w:r>
+        <w:rPr>
+          <w:rFonts w:hint="eastAsia"/>
+        </w:rPr>
+        <w:t>년 월별 평균기온</w:t>
+      </w:r>
+    </w:p>
     <w:p>
       <w:r>
         <w:rPr>
@@ -130,11 +173,6 @@
       </w:r>
     </w:p>
     <w:p>
-      <w:pPr>
-        <w:rPr>
-          <w:rFonts w:hint="eastAsia"/>
-        </w:rPr>
-      </w:pPr>
       <w:r>
         <w:rPr>
           <w:rFonts w:hint="eastAsia"/>
@@ -185,7 +223,7 @@
                     <pic:cNvPicPr/>
                   </pic:nvPicPr>
                   <pic:blipFill>
-                    <a:blip r:embed="rId4" cstate="print">
+                    <a:blip r:embed="rId5" cstate="print">
                       <a:extLst>
                         <a:ext uri="{28A0092B-C50C-407E-A947-70E740481C1C}">
                           <a14:useLocalDpi xmlns:a14="http://schemas.microsoft.com/office/drawing/2010/main" val="0"/>
@@ -235,21 +273,7 @@
         <w:rPr>
           <w:rFonts w:hint="eastAsia"/>
         </w:rPr>
-        <w:t xml:space="preserve">그래서 추가적으로 각 지역별로 월 평균 기온차이가 얼만큼 </w:t>
-      </w:r>
-      <w:proofErr w:type="spellStart"/>
-      <w:r>
-        <w:rPr>
-          <w:rFonts w:hint="eastAsia"/>
-        </w:rPr>
-        <w:t>차이나는지</w:t>
-      </w:r>
-      <w:proofErr w:type="spellEnd"/>
-      <w:r>
-        <w:rPr>
-          <w:rFonts w:hint="eastAsia"/>
-        </w:rPr>
-        <w:t xml:space="preserve"> 막대그래프로 표현하였다.</w:t>
+        <w:t>그래서 추가적으로 각 지역별로 월 평균 기온차이가 얼만큼 차이나는지 막대그래프로 표현하였다.</w:t>
       </w:r>
     </w:p>
     <w:p/>
@@ -283,7 +307,7 @@
                     <pic:cNvPicPr/>
                   </pic:nvPicPr>
                   <pic:blipFill>
-                    <a:blip r:embed="rId5" cstate="print">
+                    <a:blip r:embed="rId6" cstate="print">
                       <a:extLst>
                         <a:ext uri="{28A0092B-C50C-407E-A947-70E740481C1C}">
                           <a14:useLocalDpi xmlns:a14="http://schemas.microsoft.com/office/drawing/2010/main" val="0"/>
@@ -520,11 +544,6 @@
     <w:p/>
     <w:p/>
     <w:p>
-      <w:pPr>
-        <w:rPr>
-          <w:rFonts w:hint="eastAsia"/>
-        </w:rPr>
-      </w:pPr>
       <w:r>
         <w:rPr>
           <w:rFonts w:hint="eastAsia"/>
@@ -565,21 +584,7 @@
         <w:rPr>
           <w:rFonts w:hint="eastAsia"/>
         </w:rPr>
-        <w:t xml:space="preserve">월은 전국과 같으며 </w:t>
-      </w:r>
-      <w:proofErr w:type="spellStart"/>
-      <w:r>
-        <w:rPr>
-          <w:rFonts w:hint="eastAsia"/>
-        </w:rPr>
-        <w:t>그외</w:t>
-      </w:r>
-      <w:proofErr w:type="spellEnd"/>
-      <w:r>
-        <w:rPr>
-          <w:rFonts w:hint="eastAsia"/>
-        </w:rPr>
-        <w:t xml:space="preserve"> 나머지 월은 전국대비 덥다고 볼 수 있다.</w:t>
+        <w:t>월은 전국과 같으며 그외 나머지 월은 전국대비 덥다고 볼 수 있다.</w:t>
       </w:r>
     </w:p>
     <w:p>
@@ -614,7 +619,7 @@
                     <pic:cNvPicPr/>
                   </pic:nvPicPr>
                   <pic:blipFill>
-                    <a:blip r:embed="rId6" cstate="print">
+                    <a:blip r:embed="rId7" cstate="print">
                       <a:extLst>
                         <a:ext uri="{28A0092B-C50C-407E-A947-70E740481C1C}">
                           <a14:useLocalDpi xmlns:a14="http://schemas.microsoft.com/office/drawing/2010/main" val="0"/>
@@ -937,21 +942,7 @@
         <w:rPr>
           <w:rFonts w:hint="eastAsia"/>
         </w:rPr>
-        <w:t xml:space="preserve">월은 전국과 똑같으며 </w:t>
-      </w:r>
-      <w:proofErr w:type="spellStart"/>
-      <w:r>
-        <w:rPr>
-          <w:rFonts w:hint="eastAsia"/>
-        </w:rPr>
-        <w:t>그외</w:t>
-      </w:r>
-      <w:proofErr w:type="spellEnd"/>
-      <w:r>
-        <w:rPr>
-          <w:rFonts w:hint="eastAsia"/>
-        </w:rPr>
-        <w:t xml:space="preserve"> 나머지 월은 전국대비 덥다고 볼 수 있다.</w:t>
+        <w:t>월은 전국과 똑같으며 그외 나머지 월은 전국대비 덥다고 볼 수 있다.</w:t>
       </w:r>
     </w:p>
     <w:p/>
@@ -989,7 +980,7 @@
                     <pic:cNvPicPr/>
                   </pic:nvPicPr>
                   <pic:blipFill>
-                    <a:blip r:embed="rId7">
+                    <a:blip r:embed="rId8">
                       <a:extLst>
                         <a:ext uri="{28A0092B-C50C-407E-A947-70E740481C1C}">
                           <a14:useLocalDpi xmlns:a14="http://schemas.microsoft.com/office/drawing/2010/main" val="0"/>
@@ -1284,7 +1275,7 @@
                     <pic:cNvPicPr/>
                   </pic:nvPicPr>
                   <pic:blipFill>
-                    <a:blip r:embed="rId8">
+                    <a:blip r:embed="rId9">
                       <a:extLst>
                         <a:ext uri="{28A0092B-C50C-407E-A947-70E740481C1C}">
                           <a14:useLocalDpi xmlns:a14="http://schemas.microsoft.com/office/drawing/2010/main" val="0"/>
@@ -2016,6 +2007,18 @@
     <w:semiHidden/>
     <w:unhideWhenUsed/>
   </w:style>
+  <w:style w:type="character" w:styleId="a3">
+    <w:name w:val="Hyperlink"/>
+    <w:basedOn w:val="a0"/>
+    <w:uiPriority w:val="99"/>
+    <w:semiHidden/>
+    <w:unhideWhenUsed/>
+    <w:rsid w:val="00160A82"/>
+    <w:rPr>
+      <w:color w:val="0000FF"/>
+      <w:u w:val="single"/>
+    </w:rPr>
+  </w:style>
 </w:styles>
 </file>
 

</xml_diff>